<commit_message>
Initial commit of Table design
</commit_message>
<xml_diff>
--- a/Design/Ganesh IcreCream Parlour.docx
+++ b/Design/Ganesh IcreCream Parlour.docx
@@ -193,12 +193,7 @@
         </w:numPr>
       </w:pPr>
       <w:r>
-        <w:t>Ea</w:t>
-      </w:r>
-      <w:bookmarkStart w:id="0" w:name="_GoBack"/>
-      <w:bookmarkEnd w:id="0"/>
-      <w:r>
-        <w:t>ch product must have unique code based on the category</w:t>
+        <w:t>Each product must have unique code based on the category</w:t>
       </w:r>
     </w:p>
     <w:p>
@@ -222,8 +217,13 @@
         </w:numPr>
       </w:pPr>
       <w:r>
-        <w:t>Shows bills in list recent orders first comes. Have print button directoly</w:t>
-      </w:r>
+        <w:t xml:space="preserve">Shows bills in list recent orders first comes. Have print button </w:t>
+      </w:r>
+      <w:proofErr w:type="spellStart"/>
+      <w:r>
+        <w:t>directoly</w:t>
+      </w:r>
+      <w:proofErr w:type="spellEnd"/>
     </w:p>
     <w:p>
       <w:pPr>
@@ -357,6 +357,167 @@
       <w:r>
         <w:t>onth</w:t>
       </w:r>
+    </w:p>
+    <w:p/>
+    <w:p/>
+    <w:p/>
+    <w:p/>
+    <w:p/>
+    <w:p/>
+    <w:p/>
+    <w:p/>
+    <w:p>
+      <w:r>
+        <w:lastRenderedPageBreak/>
+        <w:t>Data base design:</w:t>
+      </w:r>
+    </w:p>
+    <w:p>
+      <w:r>
+        <w:t>Tables:</w:t>
+      </w:r>
+      <w:bookmarkStart w:id="0" w:name="_GoBack"/>
+      <w:bookmarkEnd w:id="0"/>
+    </w:p>
+    <w:p>
+      <w:pPr>
+        <w:pStyle w:val="ListParagraph"/>
+        <w:numPr>
+          <w:ilvl w:val="0"/>
+          <w:numId w:val="4"/>
+        </w:numPr>
+      </w:pPr>
+      <w:r>
+        <w:t>Login info</w:t>
+      </w:r>
+      <w:r>
+        <w:t xml:space="preserve"> (primary key is username)</w:t>
+      </w:r>
+    </w:p>
+    <w:p>
+      <w:pPr>
+        <w:pStyle w:val="ListParagraph"/>
+        <w:numPr>
+          <w:ilvl w:val="0"/>
+          <w:numId w:val="4"/>
+        </w:numPr>
+      </w:pPr>
+      <w:r>
+        <w:t>Order Info</w:t>
+      </w:r>
+      <w:r>
+        <w:t xml:space="preserve"> (primary key is [date + counter value])</w:t>
+      </w:r>
+    </w:p>
+    <w:p>
+      <w:pPr>
+        <w:pStyle w:val="ListParagraph"/>
+        <w:numPr>
+          <w:ilvl w:val="0"/>
+          <w:numId w:val="4"/>
+        </w:numPr>
+      </w:pPr>
+      <w:proofErr w:type="spellStart"/>
+      <w:r>
+        <w:t>SalesReportInfo</w:t>
+      </w:r>
+      <w:proofErr w:type="spellEnd"/>
+      <w:r>
+        <w:t xml:space="preserve"> (primary key is date</w:t>
+      </w:r>
+      <w:r>
+        <w:t xml:space="preserve"> and time</w:t>
+      </w:r>
+      <w:r>
+        <w:t>)</w:t>
+      </w:r>
+      <w:r>
+        <w:tab/>
+        <w:t>// need to decide</w:t>
+      </w:r>
+    </w:p>
+    <w:p>
+      <w:pPr>
+        <w:pStyle w:val="ListParagraph"/>
+        <w:numPr>
+          <w:ilvl w:val="0"/>
+          <w:numId w:val="4"/>
+        </w:numPr>
+      </w:pPr>
+      <w:proofErr w:type="spellStart"/>
+      <w:r>
+        <w:t>ProductReportInfo</w:t>
+      </w:r>
+      <w:proofErr w:type="spellEnd"/>
+      <w:r>
+        <w:t>(</w:t>
+      </w:r>
+      <w:r>
+        <w:t>primary key is product code and foreign key is date and time</w:t>
+      </w:r>
+      <w:r>
+        <w:t>)</w:t>
+      </w:r>
+    </w:p>
+    <w:p>
+      <w:pPr>
+        <w:pStyle w:val="ListParagraph"/>
+        <w:numPr>
+          <w:ilvl w:val="0"/>
+          <w:numId w:val="4"/>
+        </w:numPr>
+      </w:pPr>
+      <w:proofErr w:type="spellStart"/>
+      <w:r>
+        <w:t>StockInfo</w:t>
+      </w:r>
+      <w:proofErr w:type="spellEnd"/>
+      <w:r>
+        <w:t xml:space="preserve"> (primary key is product code)</w:t>
+      </w:r>
+    </w:p>
+    <w:p>
+      <w:pPr>
+        <w:pStyle w:val="ListParagraph"/>
+        <w:numPr>
+          <w:ilvl w:val="0"/>
+          <w:numId w:val="4"/>
+        </w:numPr>
+      </w:pPr>
+      <w:proofErr w:type="spellStart"/>
+      <w:r>
+        <w:t>CategoryList</w:t>
+      </w:r>
+      <w:proofErr w:type="spellEnd"/>
+      <w:r>
+        <w:t xml:space="preserve"> (primary key is category code)</w:t>
+      </w:r>
+    </w:p>
+    <w:p>
+      <w:pPr>
+        <w:pStyle w:val="ListParagraph"/>
+        <w:numPr>
+          <w:ilvl w:val="0"/>
+          <w:numId w:val="4"/>
+        </w:numPr>
+      </w:pPr>
+      <w:proofErr w:type="spellStart"/>
+      <w:r>
+        <w:t>ProductList</w:t>
+      </w:r>
+      <w:proofErr w:type="spellEnd"/>
+      <w:r>
+        <w:t>(Primary key is product code)</w:t>
+      </w:r>
+    </w:p>
+    <w:p>
+      <w:pPr>
+        <w:pStyle w:val="ListParagraph"/>
+        <w:numPr>
+          <w:ilvl w:val="0"/>
+          <w:numId w:val="4"/>
+        </w:numPr>
+      </w:pPr>
     </w:p>
     <w:sectPr>
       <w:pgSz w:w="12240" w:h="15840"/>
@@ -637,6 +798,119 @@
       </w:pPr>
     </w:lvl>
   </w:abstractNum>
+  <w:abstractNum w:abstractNumId="3">
+    <w:nsid w:val="7F955533"/>
+    <w:multiLevelType w:val="hybridMultilevel"/>
+    <w:tmpl w:val="A6CC8386"/>
+    <w:lvl w:ilvl="0" w:tplc="04090001">
+      <w:start w:val="1"/>
+      <w:numFmt w:val="bullet"/>
+      <w:lvlText w:val=""/>
+      <w:lvlJc w:val="left"/>
+      <w:pPr>
+        <w:ind w:left="720" w:hanging="360"/>
+      </w:pPr>
+      <w:rPr>
+        <w:rFonts w:ascii="Symbol" w:hAnsi="Symbol" w:hint="default"/>
+      </w:rPr>
+    </w:lvl>
+    <w:lvl w:ilvl="1" w:tplc="04090003" w:tentative="1">
+      <w:start w:val="1"/>
+      <w:numFmt w:val="bullet"/>
+      <w:lvlText w:val="o"/>
+      <w:lvlJc w:val="left"/>
+      <w:pPr>
+        <w:ind w:left="1440" w:hanging="360"/>
+      </w:pPr>
+      <w:rPr>
+        <w:rFonts w:ascii="Courier New" w:hAnsi="Courier New" w:cs="Courier New" w:hint="default"/>
+      </w:rPr>
+    </w:lvl>
+    <w:lvl w:ilvl="2" w:tplc="04090005" w:tentative="1">
+      <w:start w:val="1"/>
+      <w:numFmt w:val="bullet"/>
+      <w:lvlText w:val=""/>
+      <w:lvlJc w:val="left"/>
+      <w:pPr>
+        <w:ind w:left="2160" w:hanging="360"/>
+      </w:pPr>
+      <w:rPr>
+        <w:rFonts w:ascii="Wingdings" w:hAnsi="Wingdings" w:hint="default"/>
+      </w:rPr>
+    </w:lvl>
+    <w:lvl w:ilvl="3" w:tplc="04090001" w:tentative="1">
+      <w:start w:val="1"/>
+      <w:numFmt w:val="bullet"/>
+      <w:lvlText w:val=""/>
+      <w:lvlJc w:val="left"/>
+      <w:pPr>
+        <w:ind w:left="2880" w:hanging="360"/>
+      </w:pPr>
+      <w:rPr>
+        <w:rFonts w:ascii="Symbol" w:hAnsi="Symbol" w:hint="default"/>
+      </w:rPr>
+    </w:lvl>
+    <w:lvl w:ilvl="4" w:tplc="04090003" w:tentative="1">
+      <w:start w:val="1"/>
+      <w:numFmt w:val="bullet"/>
+      <w:lvlText w:val="o"/>
+      <w:lvlJc w:val="left"/>
+      <w:pPr>
+        <w:ind w:left="3600" w:hanging="360"/>
+      </w:pPr>
+      <w:rPr>
+        <w:rFonts w:ascii="Courier New" w:hAnsi="Courier New" w:cs="Courier New" w:hint="default"/>
+      </w:rPr>
+    </w:lvl>
+    <w:lvl w:ilvl="5" w:tplc="04090005" w:tentative="1">
+      <w:start w:val="1"/>
+      <w:numFmt w:val="bullet"/>
+      <w:lvlText w:val=""/>
+      <w:lvlJc w:val="left"/>
+      <w:pPr>
+        <w:ind w:left="4320" w:hanging="360"/>
+      </w:pPr>
+      <w:rPr>
+        <w:rFonts w:ascii="Wingdings" w:hAnsi="Wingdings" w:hint="default"/>
+      </w:rPr>
+    </w:lvl>
+    <w:lvl w:ilvl="6" w:tplc="04090001" w:tentative="1">
+      <w:start w:val="1"/>
+      <w:numFmt w:val="bullet"/>
+      <w:lvlText w:val=""/>
+      <w:lvlJc w:val="left"/>
+      <w:pPr>
+        <w:ind w:left="5040" w:hanging="360"/>
+      </w:pPr>
+      <w:rPr>
+        <w:rFonts w:ascii="Symbol" w:hAnsi="Symbol" w:hint="default"/>
+      </w:rPr>
+    </w:lvl>
+    <w:lvl w:ilvl="7" w:tplc="04090003" w:tentative="1">
+      <w:start w:val="1"/>
+      <w:numFmt w:val="bullet"/>
+      <w:lvlText w:val="o"/>
+      <w:lvlJc w:val="left"/>
+      <w:pPr>
+        <w:ind w:left="5760" w:hanging="360"/>
+      </w:pPr>
+      <w:rPr>
+        <w:rFonts w:ascii="Courier New" w:hAnsi="Courier New" w:cs="Courier New" w:hint="default"/>
+      </w:rPr>
+    </w:lvl>
+    <w:lvl w:ilvl="8" w:tplc="04090005" w:tentative="1">
+      <w:start w:val="1"/>
+      <w:numFmt w:val="bullet"/>
+      <w:lvlText w:val=""/>
+      <w:lvlJc w:val="left"/>
+      <w:pPr>
+        <w:ind w:left="6480" w:hanging="360"/>
+      </w:pPr>
+      <w:rPr>
+        <w:rFonts w:ascii="Wingdings" w:hAnsi="Wingdings" w:hint="default"/>
+      </w:rPr>
+    </w:lvl>
+  </w:abstractNum>
   <w:num w:numId="1">
     <w:abstractNumId w:val="0"/>
   </w:num>
@@ -645,6 +919,9 @@
   </w:num>
   <w:num w:numId="3">
     <w:abstractNumId w:val="1"/>
+  </w:num>
+  <w:num w:numId="4">
+    <w:abstractNumId w:val="3"/>
   </w:num>
 </w:numbering>
 </file>

</xml_diff>